<commit_message>
draft elements of paper updated
</commit_message>
<xml_diff>
--- a/resources/etl paper notes.docx
+++ b/resources/etl paper notes.docx
@@ -198,10 +198,13 @@
       <w:pPr>
         <w:pStyle w:val="ListParagraph"/>
         <w:numPr>
-          <w:ilvl w:val="1"/>
+          <w:ilvl w:val="2"/>
           <w:numId w:val="2"/>
         </w:numPr>
       </w:pPr>
+      <w:r>
+        <w:t>For the years 2009-2017.</w:t>
+      </w:r>
     </w:p>
     <w:p>
       <w:pPr>
@@ -285,6 +288,12 @@
       <w:r>
         <w:t xml:space="preserve">Emergency Room (ER) visitation rates for Georgia for </w:t>
       </w:r>
+      <w:r>
+        <w:t>the years 20</w:t>
+      </w:r>
+      <w:r>
+        <w:t>09-2017.</w:t>
+      </w:r>
     </w:p>
     <w:p>
       <w:pPr>
@@ -309,6 +318,9 @@
       <w:r>
         <w:t>Quality Organization</w:t>
       </w:r>
+      <w:r>
+        <w:t>,</w:t>
+      </w:r>
     </w:p>
     <w:p>
       <w:pPr>
@@ -321,14 +333,477 @@
       <w:r>
         <w:t xml:space="preserve">URL: </w:t>
       </w:r>
-      <w:r>
-        <w:t>https://nhqr</w:t>
-      </w:r>
+      <w:hyperlink r:id="rId7" w:history="1">
+        <w:r>
+          <w:rPr>
+            <w:rStyle w:val="Hyperlink"/>
+          </w:rPr>
+          <w:t>https://nhqr</w:t>
+        </w:r>
+        <w:r>
+          <w:rPr>
+            <w:rStyle w:val="Hyperlink"/>
+          </w:rPr>
+          <w:t>.</w:t>
+        </w:r>
+        <w:r>
+          <w:rPr>
+            <w:rStyle w:val="Hyperlink"/>
+          </w:rPr>
+          <w:t>net.ahrq.gov/inhqrdr/data/query</w:t>
+        </w:r>
+      </w:hyperlink>
+    </w:p>
+    <w:p>
+      <w:pPr>
+        <w:pStyle w:val="ListParagraph"/>
+        <w:numPr>
+          <w:ilvl w:val="1"/>
+          <w:numId w:val="2"/>
+        </w:numPr>
+      </w:pPr>
+      <w:r>
+        <w:t xml:space="preserve">Data extracted from AHRQ: </w:t>
+      </w:r>
+    </w:p>
+    <w:p>
+      <w:pPr>
+        <w:pStyle w:val="ListParagraph"/>
+        <w:numPr>
+          <w:ilvl w:val="2"/>
+          <w:numId w:val="2"/>
+        </w:numPr>
+      </w:pPr>
+      <w:r>
+        <w:t>Pneumonia rates for Ohio, Oregon, and Georgia</w:t>
+      </w:r>
+      <w:r>
+        <w:t>, for the years 2011 to 2015.</w:t>
+      </w:r>
+    </w:p>
+    <w:p>
+      <w:r>
+        <w:t>Transformation</w:t>
+      </w:r>
+    </w:p>
+    <w:p>
+      <w:r>
+        <w:tab/>
+        <w:t>In discussing our data transformations, I want to start by discussing the end goal of our data</w:t>
+      </w:r>
+      <w:r>
+        <w:t xml:space="preserve"> as this might explain the </w:t>
+      </w:r>
+      <w:proofErr w:type="gramStart"/>
+      <w:r>
+        <w:t>steps</w:t>
+      </w:r>
+      <w:proofErr w:type="gramEnd"/>
+      <w:r>
+        <w:t xml:space="preserve"> we took during the data transformations</w:t>
+      </w:r>
+      <w:r>
+        <w:t xml:space="preserve">. We wanted data from both Medicaid expansion states and </w:t>
+      </w:r>
+      <w:proofErr w:type="spellStart"/>
+      <w:proofErr w:type="gramStart"/>
+      <w:r>
+        <w:t>non Medicaid</w:t>
+      </w:r>
+      <w:proofErr w:type="spellEnd"/>
+      <w:proofErr w:type="gramEnd"/>
+      <w:r>
+        <w:t xml:space="preserve"> expansion states. We got this via two Medicaid expansion states of Ohio and Oregon. We used Georgia as our one </w:t>
+      </w:r>
+      <w:proofErr w:type="gramStart"/>
+      <w:r>
+        <w:t>non Medicaid</w:t>
+      </w:r>
+      <w:proofErr w:type="gramEnd"/>
+      <w:r>
+        <w:t xml:space="preserve"> expansion state. We wanted to compare these states pre and post Affordable care act </w:t>
+      </w:r>
+      <w:r>
+        <w:t>implementation</w:t>
+      </w:r>
+      <w:r>
+        <w:t>, hence we have the years of 2009 to 2017. More specifically, we wanted to compare health insurance rates</w:t>
+      </w:r>
+      <w:r>
+        <w:t>. W</w:t>
+      </w:r>
+      <w:r>
+        <w:t xml:space="preserve">e derived </w:t>
+      </w:r>
+      <w:r>
+        <w:t xml:space="preserve">the health insurance rate by dividing </w:t>
+      </w:r>
+      <w:r>
+        <w:t xml:space="preserve">the number of uninsured by the population. </w:t>
+      </w:r>
+      <w:r>
+        <w:t xml:space="preserve">We wanted to compare </w:t>
+      </w:r>
+      <w:proofErr w:type="gramStart"/>
+      <w:r>
+        <w:t>non Medicaid</w:t>
+      </w:r>
+      <w:proofErr w:type="gramEnd"/>
+      <w:r>
+        <w:t xml:space="preserve"> expansion states to Medicaid expansion states. Furthermore, we wanted to try and compare </w:t>
+      </w:r>
+      <w:r>
+        <w:lastRenderedPageBreak/>
+        <w:t xml:space="preserve">health outcomes to health insurance rates. </w:t>
+      </w:r>
+      <w:r>
+        <w:t>To look at health outcomes,</w:t>
+      </w:r>
+      <w:r>
+        <w:t xml:space="preserve"> we used rates of pneumonia from AHRQ and ER visitation rates from Georgia. </w:t>
+      </w:r>
+    </w:p>
+    <w:p/>
+    <w:p>
+      <w:proofErr w:type="gramStart"/>
+      <w:r>
+        <w:t>In regards to</w:t>
+      </w:r>
+      <w:proofErr w:type="gramEnd"/>
+      <w:r>
+        <w:t xml:space="preserve"> transformations, we were given the population for a state for a given year. However, </w:t>
+      </w:r>
+      <w:proofErr w:type="gramStart"/>
+      <w:r>
+        <w:t>in regards to</w:t>
+      </w:r>
+      <w:proofErr w:type="gramEnd"/>
+      <w:r>
+        <w:t xml:space="preserve"> the uninsured we found counts for various age demographics for</w:t>
+      </w:r>
+      <w:r>
+        <w:t xml:space="preserve"> both</w:t>
+      </w:r>
+      <w:r>
+        <w:t xml:space="preserve"> male and female and need</w:t>
+      </w:r>
+      <w:r>
+        <w:t>ed</w:t>
+      </w:r>
+      <w:r>
+        <w:t xml:space="preserve"> to sum the various counts to get a total uninsured count. Then we </w:t>
+      </w:r>
+      <w:r>
+        <w:t xml:space="preserve">divided the uninsured count totals by the population to get an uninsured rate. There were many other transformations done to aid in the review of the data </w:t>
+      </w:r>
+      <w:r>
+        <w:t>like transposing the data (switching columns and rows)</w:t>
+      </w:r>
+      <w:r>
+        <w:t xml:space="preserve"> and</w:t>
+      </w:r>
+      <w:r>
+        <w:t xml:space="preserve"> or changing column headers. </w:t>
+      </w:r>
+    </w:p>
+    <w:p>
+      <w:r>
+        <w:t>Furthermore, we creatively utilize</w:t>
+      </w:r>
+      <w:r>
+        <w:t>d</w:t>
+      </w:r>
+      <w:r>
+        <w:t xml:space="preserve"> lists and dictionaries in our loops to loop through states, years, and </w:t>
+      </w:r>
+      <w:proofErr w:type="spellStart"/>
+      <w:r>
+        <w:t>dataframes</w:t>
+      </w:r>
+      <w:proofErr w:type="spellEnd"/>
+      <w:r>
+        <w:t xml:space="preserve">. </w:t>
+      </w:r>
+      <w:r>
+        <w:t xml:space="preserve">In one case, via a loop, we stored </w:t>
+      </w:r>
+      <w:proofErr w:type="spellStart"/>
+      <w:r>
+        <w:t>dataframes</w:t>
+      </w:r>
+      <w:proofErr w:type="spellEnd"/>
+      <w:r>
+        <w:t xml:space="preserve"> in a dictionary and were able to simply call the </w:t>
+      </w:r>
+      <w:proofErr w:type="spellStart"/>
+      <w:r>
+        <w:t>dataframes</w:t>
+      </w:r>
+      <w:proofErr w:type="spellEnd"/>
+      <w:r>
+        <w:t xml:space="preserve"> stored in the dictionary via </w:t>
+      </w:r>
+      <w:proofErr w:type="spellStart"/>
+      <w:r>
+        <w:t>theDictionary</w:t>
+      </w:r>
+      <w:proofErr w:type="spellEnd"/>
+      <w:r>
+        <w:t>[</w:t>
+      </w:r>
+      <w:proofErr w:type="spellStart"/>
+      <w:r>
+        <w:t>theDf</w:t>
+      </w:r>
+      <w:proofErr w:type="spellEnd"/>
+      <w:r>
+        <w:t>] syntax.</w:t>
+      </w:r>
+    </w:p>
+    <w:p>
+      <w:proofErr w:type="gramStart"/>
+      <w:r>
+        <w:t>In regards to</w:t>
+      </w:r>
+      <w:proofErr w:type="gramEnd"/>
+      <w:r>
+        <w:t xml:space="preserve"> cleaning data, we had several non-numeric values or missing values and something described as data statistically unreliable or DSU </w:t>
+      </w:r>
+      <w:r>
+        <w:t xml:space="preserve">data </w:t>
+      </w:r>
+      <w:r>
+        <w:t>in the AHRQ data. Thinking that we did not want th</w:t>
+      </w:r>
+      <w:r>
+        <w:t>is type of</w:t>
+      </w:r>
+      <w:r>
+        <w:t xml:space="preserve"> data saved in the database we first tried to set </w:t>
+      </w:r>
+      <w:proofErr w:type="gramStart"/>
+      <w:r>
+        <w:t>all of</w:t>
+      </w:r>
+      <w:proofErr w:type="gramEnd"/>
+      <w:r>
+        <w:t xml:space="preserve"> th</w:t>
+      </w:r>
+      <w:r>
+        <w:t>ese cells</w:t>
+      </w:r>
+      <w:r>
+        <w:t xml:space="preserve"> to null or empty string. However, when we attempted to save the data to a </w:t>
+      </w:r>
+      <w:proofErr w:type="spellStart"/>
+      <w:r>
+        <w:t>mysql</w:t>
+      </w:r>
+      <w:proofErr w:type="spellEnd"/>
+      <w:r>
+        <w:t xml:space="preserve"> database via the use </w:t>
+      </w:r>
+      <w:proofErr w:type="spellStart"/>
+      <w:r>
+        <w:t>df.to_sql</w:t>
+      </w:r>
+      <w:proofErr w:type="spellEnd"/>
+      <w:r>
+        <w:t xml:space="preserve"> we received an error. To resolve this </w:t>
+      </w:r>
+      <w:proofErr w:type="gramStart"/>
+      <w:r>
+        <w:t>error</w:t>
+      </w:r>
+      <w:proofErr w:type="gramEnd"/>
+      <w:r>
+        <w:t xml:space="preserve"> we converted all DSU, empty string, and or </w:t>
+      </w:r>
+      <w:proofErr w:type="spellStart"/>
+      <w:r>
+        <w:t>NaNs</w:t>
+      </w:r>
+      <w:proofErr w:type="spellEnd"/>
+      <w:r>
+        <w:t xml:space="preserve"> to </w:t>
+      </w:r>
+      <w:proofErr w:type="spellStart"/>
+      <w:r>
+        <w:t>NaN</w:t>
+      </w:r>
+      <w:proofErr w:type="spellEnd"/>
+      <w:r>
+        <w:t xml:space="preserve">, which the </w:t>
+      </w:r>
+      <w:proofErr w:type="spellStart"/>
+      <w:r>
+        <w:t>df.to_sql</w:t>
+      </w:r>
+      <w:proofErr w:type="spellEnd"/>
+      <w:r>
+        <w:t xml:space="preserve"> was then able to handle. The interesting thing about this is the code be</w:t>
+      </w:r>
+      <w:r>
+        <w:t>h</w:t>
+      </w:r>
+      <w:r>
+        <w:t xml:space="preserve">ind </w:t>
+      </w:r>
+      <w:proofErr w:type="spellStart"/>
+      <w:r>
+        <w:t>df.to_sql</w:t>
+      </w:r>
+      <w:proofErr w:type="spellEnd"/>
+      <w:r>
+        <w:t xml:space="preserve"> then converted the </w:t>
+      </w:r>
+      <w:proofErr w:type="spellStart"/>
+      <w:r>
+        <w:t>NaNs</w:t>
+      </w:r>
+      <w:proofErr w:type="spellEnd"/>
+      <w:r>
+        <w:t xml:space="preserve"> to nulls in the </w:t>
+      </w:r>
+      <w:proofErr w:type="spellStart"/>
+      <w:r>
+        <w:t>mysql</w:t>
+      </w:r>
+      <w:proofErr w:type="spellEnd"/>
+      <w:r>
+        <w:t xml:space="preserve"> database. </w:t>
+      </w:r>
+    </w:p>
+    <w:p>
+      <w:r>
+        <w:t>In regards to joining data</w:t>
+      </w:r>
+      <w:r>
+        <w:t>,</w:t>
+      </w:r>
+      <w:bookmarkStart w:id="0" w:name="_GoBack"/>
+      <w:bookmarkEnd w:id="0"/>
+      <w:r>
+        <w:t xml:space="preserve"> we used a more surgical approach. We used loops and a </w:t>
+      </w:r>
+      <w:proofErr w:type="spellStart"/>
+      <w:r>
+        <w:t>df.loc</w:t>
+      </w:r>
+      <w:proofErr w:type="spellEnd"/>
+      <w:r>
+        <w:t xml:space="preserve">[row][col] syntax to extract and load into a summary df. Via this method we were able join on an appropriate state and year data. </w:t>
+      </w:r>
+    </w:p>
+    <w:p>
+      <w:r>
+        <w:t>For filtering data, specifically for finding the number of uninsured to sum, we used df[col].</w:t>
+      </w:r>
+      <w:proofErr w:type="spellStart"/>
+      <w:proofErr w:type="gramStart"/>
+      <w:r>
+        <w:t>str.contains</w:t>
+      </w:r>
+      <w:proofErr w:type="spellEnd"/>
+      <w:proofErr w:type="gramEnd"/>
+      <w:r>
+        <w:t xml:space="preserve"> syntax to filter on the rows we needed to sum. </w:t>
+      </w:r>
+      <w:r>
+        <w:rPr>
+          <w:rStyle w:val="CommentReference"/>
+        </w:rPr>
+        <w:commentReference w:id="1"/>
+      </w:r>
+      <w:r>
+        <w:t>Here is an example of this type of code:</w:t>
+      </w:r>
+    </w:p>
+    <w:p>
+      <w:pPr>
+        <w:ind w:left="720"/>
+      </w:pPr>
+      <w:r>
+        <w:t>theUninsured=theDFs[theYear][(theDFs[theYear</w:t>
+      </w:r>
+      <w:proofErr w:type="gramStart"/>
+      <w:r>
+        <w:t>].index.str</w:t>
+      </w:r>
+      <w:proofErr w:type="gramEnd"/>
+      <w:r>
+        <w:t>.contains('Estimate')) &amp; \</w:t>
+      </w:r>
+    </w:p>
+    <w:p>
+      <w:pPr>
+        <w:ind w:left="720"/>
+      </w:pPr>
+      <w:r>
+        <w:t>(</w:t>
+      </w:r>
+      <w:proofErr w:type="spellStart"/>
+      <w:r>
+        <w:t>theDFs</w:t>
+      </w:r>
+      <w:proofErr w:type="spellEnd"/>
+      <w:r>
+        <w:t>[</w:t>
+      </w:r>
+      <w:proofErr w:type="spellStart"/>
+      <w:r>
+        <w:t>theYear</w:t>
+      </w:r>
+      <w:proofErr w:type="spellEnd"/>
+      <w:proofErr w:type="gramStart"/>
+      <w:r>
+        <w:t>].</w:t>
+      </w:r>
+      <w:proofErr w:type="spellStart"/>
+      <w:r>
+        <w:t>index.str</w:t>
+      </w:r>
+      <w:proofErr w:type="gramEnd"/>
+      <w:r>
+        <w:t>.contains</w:t>
+      </w:r>
+      <w:proofErr w:type="spellEnd"/>
+      <w:r>
+        <w:t>('No health insurance coverage'))][f'{state}'].sum()</w:t>
+      </w:r>
+    </w:p>
+    <w:p>
+      <w:r>
+        <w:t>Loading</w:t>
+      </w:r>
+    </w:p>
+    <w:p>
+      <w:r>
+        <w:t xml:space="preserve">In preparation for loading the summarized data into </w:t>
+      </w:r>
+      <w:proofErr w:type="gramStart"/>
+      <w:r>
+        <w:t>the our</w:t>
+      </w:r>
+      <w:proofErr w:type="gramEnd"/>
+      <w:r>
+        <w:t xml:space="preserve"> final data store, a </w:t>
+      </w:r>
+      <w:proofErr w:type="spellStart"/>
+      <w:r>
+        <w:t>mysql</w:t>
+      </w:r>
+      <w:proofErr w:type="spellEnd"/>
+      <w:r>
+        <w:t xml:space="preserve"> database, we stored the data into a summary </w:t>
+      </w:r>
+      <w:proofErr w:type="spellStart"/>
+      <w:r>
+        <w:t>dataframe</w:t>
+      </w:r>
+      <w:proofErr w:type="spellEnd"/>
       <w:r>
         <w:t>.</w:t>
-      </w:r>
-      <w:r>
-        <w:t>net.ahrq.gov/inhqrdr/data/query</w:t>
       </w:r>
     </w:p>
     <w:p/>
@@ -403,6 +878,7 @@
     <w:p>
       <w:proofErr w:type="spellStart"/>
       <w:r>
+        <w:lastRenderedPageBreak/>
         <w:t>Cuong</w:t>
       </w:r>
       <w:proofErr w:type="spellEnd"/>
@@ -441,7 +917,6 @@
     </w:p>
     <w:p>
       <w:r>
-        <w:lastRenderedPageBreak/>
         <w:t>Ted</w:t>
       </w:r>
     </w:p>
@@ -611,8 +1086,6 @@
           <w:numId w:val="5"/>
         </w:numPr>
       </w:pPr>
-      <w:bookmarkStart w:id="0" w:name="_GoBack"/>
-      <w:bookmarkEnd w:id="0"/>
     </w:p>
     <w:sectPr>
       <w:pgSz w:w="12240" w:h="15840"/>
@@ -622,6 +1095,30 @@
     </w:sectPr>
   </w:body>
 </w:document>
+</file>
+
+<file path=word/comments.xml><?xml version="1.0" encoding="utf-8"?>
+<w:comments xmlns:wpc="http://schemas.microsoft.com/office/word/2010/wordprocessingCanvas" xmlns:cx="http://schemas.microsoft.com/office/drawing/2014/chartex" xmlns:cx1="http://schemas.microsoft.com/office/drawing/2015/9/8/chartex" xmlns:cx2="http://schemas.microsoft.com/office/drawing/2015/10/21/chartex" xmlns:cx3="http://schemas.microsoft.com/office/drawing/2016/5/9/chartex" xmlns:cx4="http://schemas.microsoft.com/office/drawing/2016/5/10/chartex" xmlns:cx5="http://schemas.microsoft.com/office/drawing/2016/5/11/chartex" xmlns:cx6="http://schemas.microsoft.com/office/drawing/2016/5/12/chartex" xmlns:cx7="http://schemas.microsoft.com/office/drawing/2016/5/13/chartex" xmlns:cx8="http://schemas.microsoft.com/office/drawing/2016/5/14/chartex" xmlns:mc="http://schemas.openxmlformats.org/markup-compatibility/2006" xmlns:aink="http://schemas.microsoft.com/office/drawing/2016/ink" xmlns:am3d="http://schemas.microsoft.com/office/drawing/2017/model3d" xmlns:o="urn:schemas-microsoft-com:office:office" xmlns:r="http://schemas.openxmlformats.org/officeDocument/2006/relationships" xmlns:m="http://schemas.openxmlformats.org/officeDocument/2006/math" xmlns:v="urn:schemas-microsoft-com:vml" xmlns:wp14="http://schemas.microsoft.com/office/word/2010/wordprocessingDrawing" xmlns:wp="http://schemas.openxmlformats.org/drawingml/2006/wordprocessingDrawing" xmlns:w10="urn:schemas-microsoft-com:office:word" xmlns:w="http://schemas.openxmlformats.org/wordprocessingml/2006/main" xmlns:w14="http://schemas.microsoft.com/office/word/2010/wordml" xmlns:w15="http://schemas.microsoft.com/office/word/2012/wordml" xmlns:w16cid="http://schemas.microsoft.com/office/word/2016/wordml/cid" xmlns:w16se="http://schemas.microsoft.com/office/word/2015/wordml/symex" xmlns:wpg="http://schemas.microsoft.com/office/word/2010/wordprocessingGroup" xmlns:wpi="http://schemas.microsoft.com/office/word/2010/wordprocessingInk" xmlns:wne="http://schemas.microsoft.com/office/word/2006/wordml" xmlns:wps="http://schemas.microsoft.com/office/word/2010/wordprocessingShape" mc:Ignorable="w14 w15 w16se w16cid wp14">
+  <w:comment w:id="1" w:author="ted stagner" w:date="2018-11-25T11:38:00Z" w:initials="ts">
+    <w:p>
+      <w:pPr>
+        <w:pStyle w:val="CommentText"/>
+      </w:pPr>
+      <w:r>
+        <w:rPr>
+          <w:rStyle w:val="CommentReference"/>
+        </w:rPr>
+        <w:annotationRef/>
+      </w:r>
+    </w:p>
+  </w:comment>
+</w:comments>
+</file>
+
+<file path=word/commentsExtended.xml><?xml version="1.0" encoding="utf-8"?>
+<w15:commentsEx xmlns:wpc="http://schemas.microsoft.com/office/word/2010/wordprocessingCanvas" xmlns:cx="http://schemas.microsoft.com/office/drawing/2014/chartex" xmlns:cx1="http://schemas.microsoft.com/office/drawing/2015/9/8/chartex" xmlns:cx2="http://schemas.microsoft.com/office/drawing/2015/10/21/chartex" xmlns:cx3="http://schemas.microsoft.com/office/drawing/2016/5/9/chartex" xmlns:cx4="http://schemas.microsoft.com/office/drawing/2016/5/10/chartex" xmlns:cx5="http://schemas.microsoft.com/office/drawing/2016/5/11/chartex" xmlns:cx6="http://schemas.microsoft.com/office/drawing/2016/5/12/chartex" xmlns:cx7="http://schemas.microsoft.com/office/drawing/2016/5/13/chartex" xmlns:cx8="http://schemas.microsoft.com/office/drawing/2016/5/14/chartex" xmlns:mc="http://schemas.openxmlformats.org/markup-compatibility/2006" xmlns:aink="http://schemas.microsoft.com/office/drawing/2016/ink" xmlns:am3d="http://schemas.microsoft.com/office/drawing/2017/model3d" xmlns:o="urn:schemas-microsoft-com:office:office" xmlns:r="http://schemas.openxmlformats.org/officeDocument/2006/relationships" xmlns:m="http://schemas.openxmlformats.org/officeDocument/2006/math" xmlns:v="urn:schemas-microsoft-com:vml" xmlns:wp14="http://schemas.microsoft.com/office/word/2010/wordprocessingDrawing" xmlns:wp="http://schemas.openxmlformats.org/drawingml/2006/wordprocessingDrawing" xmlns:w10="urn:schemas-microsoft-com:office:word" xmlns:w="http://schemas.openxmlformats.org/wordprocessingml/2006/main" xmlns:w14="http://schemas.microsoft.com/office/word/2010/wordml" xmlns:w15="http://schemas.microsoft.com/office/word/2012/wordml" xmlns:w16cid="http://schemas.microsoft.com/office/word/2016/wordml/cid" xmlns:w16se="http://schemas.microsoft.com/office/word/2015/wordml/symex" xmlns:wpg="http://schemas.microsoft.com/office/word/2010/wordprocessingGroup" xmlns:wpi="http://schemas.microsoft.com/office/word/2010/wordprocessingInk" xmlns:wne="http://schemas.microsoft.com/office/word/2006/wordml" xmlns:wps="http://schemas.microsoft.com/office/word/2010/wordprocessingShape" mc:Ignorable="w14 w15 w16se w16cid wp14">
+  <w15:commentEx w15:paraId="450C6963" w15:done="0"/>
+</w15:commentsEx>
 </file>
 
 <file path=word/numbering.xml><?xml version="1.0" encoding="utf-8"?>
@@ -1296,6 +1793,14 @@
     <w:abstractNumId w:val="3"/>
   </w:num>
 </w:numbering>
+</file>
+
+<file path=word/people.xml><?xml version="1.0" encoding="utf-8"?>
+<w15:people xmlns:wpc="http://schemas.microsoft.com/office/word/2010/wordprocessingCanvas" xmlns:cx="http://schemas.microsoft.com/office/drawing/2014/chartex" xmlns:cx1="http://schemas.microsoft.com/office/drawing/2015/9/8/chartex" xmlns:cx2="http://schemas.microsoft.com/office/drawing/2015/10/21/chartex" xmlns:cx3="http://schemas.microsoft.com/office/drawing/2016/5/9/chartex" xmlns:cx4="http://schemas.microsoft.com/office/drawing/2016/5/10/chartex" xmlns:cx5="http://schemas.microsoft.com/office/drawing/2016/5/11/chartex" xmlns:cx6="http://schemas.microsoft.com/office/drawing/2016/5/12/chartex" xmlns:cx7="http://schemas.microsoft.com/office/drawing/2016/5/13/chartex" xmlns:cx8="http://schemas.microsoft.com/office/drawing/2016/5/14/chartex" xmlns:mc="http://schemas.openxmlformats.org/markup-compatibility/2006" xmlns:aink="http://schemas.microsoft.com/office/drawing/2016/ink" xmlns:am3d="http://schemas.microsoft.com/office/drawing/2017/model3d" xmlns:o="urn:schemas-microsoft-com:office:office" xmlns:r="http://schemas.openxmlformats.org/officeDocument/2006/relationships" xmlns:m="http://schemas.openxmlformats.org/officeDocument/2006/math" xmlns:v="urn:schemas-microsoft-com:vml" xmlns:wp14="http://schemas.microsoft.com/office/word/2010/wordprocessingDrawing" xmlns:wp="http://schemas.openxmlformats.org/drawingml/2006/wordprocessingDrawing" xmlns:w10="urn:schemas-microsoft-com:office:word" xmlns:w="http://schemas.openxmlformats.org/wordprocessingml/2006/main" xmlns:w14="http://schemas.microsoft.com/office/word/2010/wordml" xmlns:w15="http://schemas.microsoft.com/office/word/2012/wordml" xmlns:w16cid="http://schemas.microsoft.com/office/word/2016/wordml/cid" xmlns:w16se="http://schemas.microsoft.com/office/word/2015/wordml/symex" xmlns:wpg="http://schemas.microsoft.com/office/word/2010/wordprocessingGroup" xmlns:wpi="http://schemas.microsoft.com/office/word/2010/wordprocessingInk" xmlns:wne="http://schemas.microsoft.com/office/word/2006/wordml" xmlns:wps="http://schemas.microsoft.com/office/word/2010/wordprocessingShape" mc:Ignorable="w14 w15 w16se w16cid wp14">
+  <w15:person w15:author="ted stagner">
+    <w15:presenceInfo w15:providerId="Windows Live" w15:userId="53abec5faa923bbd"/>
+  </w15:person>
+</w15:people>
 </file>
 
 <file path=word/styles.xml><?xml version="1.0" encoding="utf-8"?>
@@ -1757,6 +2262,104 @@
       <w:shd w:val="clear" w:color="auto" w:fill="E1DFDD"/>
     </w:rPr>
   </w:style>
+  <w:style w:type="character" w:styleId="CommentReference">
+    <w:name w:val="annotation reference"/>
+    <w:basedOn w:val="DefaultParagraphFont"/>
+    <w:uiPriority w:val="99"/>
+    <w:semiHidden/>
+    <w:unhideWhenUsed/>
+    <w:rsid w:val="00703A9C"/>
+    <w:rPr>
+      <w:sz w:val="16"/>
+      <w:szCs w:val="16"/>
+    </w:rPr>
+  </w:style>
+  <w:style w:type="paragraph" w:styleId="CommentText">
+    <w:name w:val="annotation text"/>
+    <w:basedOn w:val="Normal"/>
+    <w:link w:val="CommentTextChar"/>
+    <w:uiPriority w:val="99"/>
+    <w:semiHidden/>
+    <w:unhideWhenUsed/>
+    <w:rsid w:val="00703A9C"/>
+    <w:pPr>
+      <w:spacing w:line="240" w:lineRule="auto"/>
+    </w:pPr>
+    <w:rPr>
+      <w:sz w:val="20"/>
+      <w:szCs w:val="20"/>
+    </w:rPr>
+  </w:style>
+  <w:style w:type="character" w:customStyle="1" w:styleId="CommentTextChar">
+    <w:name w:val="Comment Text Char"/>
+    <w:basedOn w:val="DefaultParagraphFont"/>
+    <w:link w:val="CommentText"/>
+    <w:uiPriority w:val="99"/>
+    <w:semiHidden/>
+    <w:rsid w:val="00703A9C"/>
+    <w:rPr>
+      <w:sz w:val="20"/>
+      <w:szCs w:val="20"/>
+    </w:rPr>
+  </w:style>
+  <w:style w:type="paragraph" w:styleId="CommentSubject">
+    <w:name w:val="annotation subject"/>
+    <w:basedOn w:val="CommentText"/>
+    <w:next w:val="CommentText"/>
+    <w:link w:val="CommentSubjectChar"/>
+    <w:uiPriority w:val="99"/>
+    <w:semiHidden/>
+    <w:unhideWhenUsed/>
+    <w:rsid w:val="00703A9C"/>
+    <w:rPr>
+      <w:b/>
+      <w:bCs/>
+    </w:rPr>
+  </w:style>
+  <w:style w:type="character" w:customStyle="1" w:styleId="CommentSubjectChar">
+    <w:name w:val="Comment Subject Char"/>
+    <w:basedOn w:val="CommentTextChar"/>
+    <w:link w:val="CommentSubject"/>
+    <w:uiPriority w:val="99"/>
+    <w:semiHidden/>
+    <w:rsid w:val="00703A9C"/>
+    <w:rPr>
+      <w:b/>
+      <w:bCs/>
+      <w:sz w:val="20"/>
+      <w:szCs w:val="20"/>
+    </w:rPr>
+  </w:style>
+  <w:style w:type="paragraph" w:styleId="BalloonText">
+    <w:name w:val="Balloon Text"/>
+    <w:basedOn w:val="Normal"/>
+    <w:link w:val="BalloonTextChar"/>
+    <w:uiPriority w:val="99"/>
+    <w:semiHidden/>
+    <w:unhideWhenUsed/>
+    <w:rsid w:val="00703A9C"/>
+    <w:pPr>
+      <w:spacing w:after="0" w:line="240" w:lineRule="auto"/>
+    </w:pPr>
+    <w:rPr>
+      <w:rFonts w:ascii="Segoe UI" w:hAnsi="Segoe UI" w:cs="Segoe UI"/>
+      <w:sz w:val="18"/>
+      <w:szCs w:val="18"/>
+    </w:rPr>
+  </w:style>
+  <w:style w:type="character" w:customStyle="1" w:styleId="BalloonTextChar">
+    <w:name w:val="Balloon Text Char"/>
+    <w:basedOn w:val="DefaultParagraphFont"/>
+    <w:link w:val="BalloonText"/>
+    <w:uiPriority w:val="99"/>
+    <w:semiHidden/>
+    <w:rsid w:val="00703A9C"/>
+    <w:rPr>
+      <w:rFonts w:ascii="Segoe UI" w:hAnsi="Segoe UI" w:cs="Segoe UI"/>
+      <w:sz w:val="18"/>
+      <w:szCs w:val="18"/>
+    </w:rPr>
+  </w:style>
 </w:styles>
 </file>
 

</xml_diff>